<commit_message>
updated resume file - added Litmus7
</commit_message>
<xml_diff>
--- a/websrc/assets/files/Resume.docx
+++ b/websrc/assets/files/Resume.docx
@@ -1,6 +1,6 @@
 
 <file path=word/document.xml><?xml version="1.0" encoding="utf-8"?>
-<w:document xmlns:wpc="http://schemas.microsoft.com/office/word/2010/wordprocessingCanvas" xmlns:cx="http://schemas.microsoft.com/office/drawing/2014/chartex" xmlns:cx1="http://schemas.microsoft.com/office/drawing/2015/9/8/chartex" xmlns:cx2="http://schemas.microsoft.com/office/drawing/2015/10/21/chartex" xmlns:cx3="http://schemas.microsoft.com/office/drawing/2016/5/9/chartex" xmlns:cx4="http://schemas.microsoft.com/office/drawing/2016/5/10/chartex" xmlns:cx5="http://schemas.microsoft.com/office/drawing/2016/5/11/chartex" xmlns:cx6="http://schemas.microsoft.com/office/drawing/2016/5/12/chartex" xmlns:cx7="http://schemas.microsoft.com/office/drawing/2016/5/13/chartex" xmlns:cx8="http://schemas.microsoft.com/office/drawing/2016/5/14/chartex" xmlns:mc="http://schemas.openxmlformats.org/markup-compatibility/2006" xmlns:aink="http://schemas.microsoft.com/office/drawing/2016/ink" xmlns:o="urn:schemas-microsoft-com:office:office" xmlns:r="http://schemas.openxmlformats.org/officeDocument/2006/relationships" xmlns:m="http://schemas.openxmlformats.org/officeDocument/2006/math" xmlns:v="urn:schemas-microsoft-com:vml" xmlns:wp14="http://schemas.microsoft.com/office/word/2010/wordprocessingDrawing" xmlns:wp="http://schemas.openxmlformats.org/drawingml/2006/wordprocessingDrawing" xmlns:w10="urn:schemas-microsoft-com:office:word" xmlns:w="http://schemas.openxmlformats.org/wordprocessingml/2006/main" xmlns:w14="http://schemas.microsoft.com/office/word/2010/wordml" xmlns:w15="http://schemas.microsoft.com/office/word/2012/wordml" xmlns:w16se="http://schemas.microsoft.com/office/word/2015/wordml/symex" xmlns:wpg="http://schemas.microsoft.com/office/word/2010/wordprocessingGroup" xmlns:wpi="http://schemas.microsoft.com/office/word/2010/wordprocessingInk" xmlns:wne="http://schemas.microsoft.com/office/word/2006/wordml" xmlns:wps="http://schemas.microsoft.com/office/word/2010/wordprocessingShape" mc:Ignorable="w14 w15 w16se wp14">
+<w:document xmlns:wpc="http://schemas.microsoft.com/office/word/2010/wordprocessingCanvas" xmlns:cx="http://schemas.microsoft.com/office/drawing/2014/chartex" xmlns:cx1="http://schemas.microsoft.com/office/drawing/2015/9/8/chartex" xmlns:cx2="http://schemas.microsoft.com/office/drawing/2015/10/21/chartex" xmlns:cx3="http://schemas.microsoft.com/office/drawing/2016/5/9/chartex" xmlns:cx4="http://schemas.microsoft.com/office/drawing/2016/5/10/chartex" xmlns:cx5="http://schemas.microsoft.com/office/drawing/2016/5/11/chartex" xmlns:cx6="http://schemas.microsoft.com/office/drawing/2016/5/12/chartex" xmlns:cx7="http://schemas.microsoft.com/office/drawing/2016/5/13/chartex" xmlns:cx8="http://schemas.microsoft.com/office/drawing/2016/5/14/chartex" xmlns:mc="http://schemas.openxmlformats.org/markup-compatibility/2006" xmlns:aink="http://schemas.microsoft.com/office/drawing/2016/ink" xmlns:am3d="http://schemas.microsoft.com/office/drawing/2017/model3d" xmlns:o="urn:schemas-microsoft-com:office:office" xmlns:r="http://schemas.openxmlformats.org/officeDocument/2006/relationships" xmlns:m="http://schemas.openxmlformats.org/officeDocument/2006/math" xmlns:v="urn:schemas-microsoft-com:vml" xmlns:wp14="http://schemas.microsoft.com/office/word/2010/wordprocessingDrawing" xmlns:wp="http://schemas.openxmlformats.org/drawingml/2006/wordprocessingDrawing" xmlns:w10="urn:schemas-microsoft-com:office:word" xmlns:w="http://schemas.openxmlformats.org/wordprocessingml/2006/main" xmlns:w14="http://schemas.microsoft.com/office/word/2010/wordml" xmlns:w15="http://schemas.microsoft.com/office/word/2012/wordml" xmlns:w16cid="http://schemas.microsoft.com/office/word/2016/wordml/cid" xmlns:w16se="http://schemas.microsoft.com/office/word/2015/wordml/symex" xmlns:wpg="http://schemas.microsoft.com/office/word/2010/wordprocessingGroup" xmlns:wpi="http://schemas.microsoft.com/office/word/2010/wordprocessingInk" xmlns:wne="http://schemas.microsoft.com/office/word/2006/wordml" xmlns:wps="http://schemas.microsoft.com/office/word/2010/wordprocessingShape" mc:Ignorable="w14 w15 w16se w16cid wp14">
   <w:body>
     <w:tbl>
       <w:tblPr>
@@ -37,7 +37,7 @@
             <w:tcBorders>
               <w:top w:val="nil"/>
               <w:left w:val="nil"/>
-              <w:bottom w:val="single" w:sz="4" w:space="0" w:color="808080"/>
+              <w:bottom w:val="single" w:sz="4" w:space="0" w:color="808080" w:themeColor="text1" w:themeTint="7F"/>
               <w:right w:val="nil"/>
             </w:tcBorders>
             <w:shd w:val="clear" w:color="auto" w:fill="auto"/>
@@ -57,8 +57,9 @@
             <w:r>
               <w:rPr>
                 <w:sz w:val="24"/>
-              </w:rPr>
-              <w:t>Applications Engineer, Oracle</w:t>
+                <w:szCs w:val="24"/>
+              </w:rPr>
+              <w:t>Senior Software Engineer @Litmus7</w:t>
             </w:r>
           </w:p>
         </w:tc>
@@ -69,7 +70,7 @@
             <w:tcBorders>
               <w:top w:val="nil"/>
               <w:left w:val="nil"/>
-              <w:bottom w:val="single" w:sz="4" w:space="0" w:color="808080"/>
+              <w:bottom w:val="single" w:sz="4" w:space="0" w:color="808080" w:themeColor="text1" w:themeTint="7F"/>
               <w:right w:val="nil"/>
             </w:tcBorders>
             <w:shd w:val="clear" w:color="auto" w:fill="auto"/>
@@ -86,7 +87,7 @@
             <w:tcBorders>
               <w:top w:val="nil"/>
               <w:left w:val="nil"/>
-              <w:bottom w:val="single" w:sz="4" w:space="0" w:color="808080"/>
+              <w:bottom w:val="single" w:sz="4" w:space="0" w:color="808080" w:themeColor="text1" w:themeTint="7F"/>
               <w:right w:val="nil"/>
             </w:tcBorders>
             <w:shd w:val="clear" w:color="auto" w:fill="auto"/>
@@ -100,19 +101,7 @@
                 <w:rPr>
                   <w:rStyle w:val="Hyperlink"/>
                 </w:rPr>
-                <w:t>http://sar</w:t>
-              </w:r>
-              <w:r>
-                <w:rPr>
-                  <w:rStyle w:val="Hyperlink"/>
-                </w:rPr>
-                <w:t>a</w:t>
-              </w:r>
-              <w:r>
-                <w:rPr>
-                  <w:rStyle w:val="Hyperlink"/>
-                </w:rPr>
-                <w:t>thsnair.me</w:t>
+                <w:t>http://sarathsnair.me</w:t>
               </w:r>
             </w:hyperlink>
           </w:p>
@@ -137,8 +126,13 @@
               <w:pStyle w:val="ContactInfo"/>
             </w:pPr>
             <w:r>
-              <w:t>github.com/sarathsnair</w:t>
-            </w:r>
+              <w:t>github.com/</w:t>
+            </w:r>
+            <w:proofErr w:type="spellStart"/>
+            <w:r>
+              <w:t>sarathsnair</w:t>
+            </w:r>
+            <w:proofErr w:type="spellEnd"/>
           </w:p>
         </w:tc>
       </w:tr>
@@ -152,7 +146,7 @@
             <w:tcW w:w="6591" w:type="dxa"/>
             <w:gridSpan w:val="5"/>
             <w:tcBorders>
-              <w:top w:val="single" w:sz="4" w:space="0" w:color="808080"/>
+              <w:top w:val="single" w:sz="4" w:space="0" w:color="808080" w:themeColor="text1" w:themeTint="7F"/>
               <w:left w:val="nil"/>
               <w:bottom w:val="nil"/>
               <w:right w:val="nil"/>
@@ -170,7 +164,7 @@
             <w:tcW w:w="1366" w:type="dxa"/>
             <w:gridSpan w:val="2"/>
             <w:tcBorders>
-              <w:top w:val="single" w:sz="4" w:space="0" w:color="808080"/>
+              <w:top w:val="single" w:sz="4" w:space="0" w:color="808080" w:themeColor="text1" w:themeTint="7F"/>
               <w:left w:val="nil"/>
               <w:bottom w:val="nil"/>
               <w:right w:val="nil"/>
@@ -187,7 +181,7 @@
           <w:tcPr>
             <w:tcW w:w="3321" w:type="dxa"/>
             <w:tcBorders>
-              <w:top w:val="single" w:sz="4" w:space="0" w:color="808080"/>
+              <w:top w:val="single" w:sz="4" w:space="0" w:color="808080" w:themeColor="text1" w:themeTint="7F"/>
               <w:left w:val="nil"/>
               <w:bottom w:val="nil"/>
               <w:right w:val="nil"/>
@@ -266,10 +260,13 @@
               <w:spacing w:after="0"/>
             </w:pPr>
             <w:r>
-              <w:t>Software Engineer with 3</w:t>
-            </w:r>
-            <w:r>
-              <w:t>.5+</w:t>
+              <w:t>Software Engineer with 4</w:t>
+            </w:r>
+            <w:r>
+              <w:t>.5</w:t>
+            </w:r>
+            <w:r>
+              <w:t>+</w:t>
             </w:r>
             <w:r>
               <w:t xml:space="preserve"> years of industry experience.</w:t>
@@ -320,7 +317,7 @@
             <w:tcBorders>
               <w:top w:val="nil"/>
               <w:left w:val="nil"/>
-              <w:bottom w:val="single" w:sz="4" w:space="0" w:color="808080"/>
+              <w:bottom w:val="single" w:sz="4" w:space="0" w:color="808080" w:themeColor="text1" w:themeTint="7F"/>
               <w:right w:val="nil"/>
             </w:tcBorders>
             <w:shd w:val="clear" w:color="auto" w:fill="auto"/>
@@ -378,7 +375,7 @@
             <w:tcW w:w="3419" w:type="dxa"/>
             <w:gridSpan w:val="3"/>
             <w:tcBorders>
-              <w:top w:val="single" w:sz="4" w:space="0" w:color="808080"/>
+              <w:top w:val="single" w:sz="4" w:space="0" w:color="808080" w:themeColor="text1" w:themeTint="7F"/>
               <w:left w:val="nil"/>
               <w:bottom w:val="nil"/>
               <w:right w:val="nil"/>
@@ -471,6 +468,7 @@
               <w:spacing w:after="0"/>
               <w:rPr>
                 <w:b/>
+                <w:bCs/>
                 <w:sz w:val="24"/>
                 <w:szCs w:val="24"/>
               </w:rPr>
@@ -478,10 +476,11 @@
             <w:r>
               <w:rPr>
                 <w:b/>
+                <w:bCs/>
                 <w:sz w:val="24"/>
                 <w:szCs w:val="24"/>
               </w:rPr>
-              <w:t>Oracle</w:t>
+              <w:t>Litmus7 Systems</w:t>
             </w:r>
           </w:p>
           <w:p>
@@ -489,21 +488,29 @@
               <w:spacing w:after="0"/>
               <w:rPr>
                 <w:b/>
+                <w:bCs/>
               </w:rPr>
             </w:pPr>
             <w:r>
               <w:rPr>
                 <w:b/>
-              </w:rPr>
-              <w:t>Applications Engineer</w:t>
-            </w:r>
-          </w:p>
-          <w:p>
-            <w:pPr>
-              <w:spacing w:after="0"/>
-            </w:pPr>
-            <w:r>
-              <w:t>May 2017 – Present</w:t>
+                <w:bCs/>
+              </w:rPr>
+              <w:t>Senior Engineer UI</w:t>
+            </w:r>
+          </w:p>
+          <w:p>
+            <w:pPr>
+              <w:spacing w:after="0"/>
+              <w:rPr>
+                <w:b/>
+                <w:bCs/>
+                <w:sz w:val="24"/>
+                <w:szCs w:val="24"/>
+              </w:rPr>
+            </w:pPr>
+            <w:r>
+              <w:t>July 2018 - Present</w:t>
             </w:r>
           </w:p>
         </w:tc>
@@ -519,6 +526,12 @@
             </w:tcBorders>
             <w:shd w:val="clear" w:color="auto" w:fill="auto"/>
           </w:tcPr>
+          <w:p>
+            <w:pPr>
+              <w:pStyle w:val="ListParagraph"/>
+              <w:ind w:left="360"/>
+            </w:pPr>
+          </w:p>
           <w:p>
             <w:pPr>
               <w:pStyle w:val="ListParagraph"/>
@@ -528,13 +541,7 @@
               </w:numPr>
             </w:pPr>
             <w:r>
-              <w:t xml:space="preserve">Executed and contributed to </w:t>
-            </w:r>
-            <w:r>
-              <w:t>product</w:t>
-            </w:r>
-            <w:r>
-              <w:t xml:space="preserve"> development projects, with an emphasis on front end features, browser manipulation, and cross-browser compatibility.</w:t>
+              <w:t xml:space="preserve">Worked on Walmart Canada GM site revamping using Electrode framework </w:t>
             </w:r>
           </w:p>
           <w:p>
@@ -546,22 +553,13 @@
               </w:numPr>
             </w:pPr>
             <w:r>
-              <w:rPr>
-                <w:noProof/>
-              </w:rPr>
-              <w:t xml:space="preserve">Created interface designs for </w:t>
-            </w:r>
-            <w:r>
-              <w:rPr>
-                <w:noProof/>
-              </w:rPr>
-              <w:t>Dashboards, Reports</w:t>
-            </w:r>
-            <w:r>
-              <w:rPr>
-                <w:noProof/>
-              </w:rPr>
-              <w:t>.</w:t>
+              <w:t>Implemented i18n</w:t>
+            </w:r>
+            <w:r>
+              <w:t>, application logging, analytics</w:t>
+            </w:r>
+            <w:r>
+              <w:t xml:space="preserve"> in Order History track</w:t>
             </w:r>
           </w:p>
         </w:tc>
@@ -577,7 +575,6 @@
             <w:vMerge/>
             <w:tcBorders>
               <w:left w:val="nil"/>
-              <w:bottom w:val="nil"/>
               <w:right w:val="nil"/>
             </w:tcBorders>
             <w:shd w:val="clear" w:color="auto" w:fill="auto"/>
@@ -624,6 +621,7 @@
               <w:spacing w:after="0"/>
               <w:rPr>
                 <w:b/>
+                <w:bCs/>
                 <w:sz w:val="24"/>
                 <w:szCs w:val="24"/>
               </w:rPr>
@@ -631,10 +629,11 @@
             <w:r>
               <w:rPr>
                 <w:b/>
+                <w:bCs/>
                 <w:sz w:val="24"/>
                 <w:szCs w:val="24"/>
               </w:rPr>
-              <w:t>Wipro Technologies</w:t>
+              <w:t>Oracle</w:t>
             </w:r>
           </w:p>
           <w:p>
@@ -642,26 +641,26 @@
               <w:spacing w:after="0"/>
               <w:rPr>
                 <w:b/>
+                <w:bCs/>
               </w:rPr>
             </w:pPr>
             <w:r>
               <w:rPr>
                 <w:b/>
-              </w:rPr>
-              <w:t>Project Engineer</w:t>
-            </w:r>
-          </w:p>
-          <w:p>
-            <w:pPr>
-              <w:spacing w:after="0"/>
-              <w:rPr>
-                <w:b/>
-                <w:sz w:val="24"/>
-                <w:szCs w:val="24"/>
-              </w:rPr>
-            </w:pPr>
-            <w:r>
-              <w:t>July 2014 – May 2017</w:t>
+                <w:bCs/>
+              </w:rPr>
+              <w:t>Applications Engineer</w:t>
+            </w:r>
+          </w:p>
+          <w:p>
+            <w:pPr>
+              <w:spacing w:after="0"/>
+            </w:pPr>
+            <w:r>
+              <w:t xml:space="preserve">May 2017 – </w:t>
+            </w:r>
+            <w:r>
+              <w:t>July 2018</w:t>
             </w:r>
           </w:p>
         </w:tc>
@@ -679,9 +678,8 @@
           </w:tcPr>
           <w:p>
             <w:pPr>
-              <w:rPr>
-                <w:rFonts w:eastAsiaTheme="minorHAnsi" w:cstheme="minorBidi"/>
-              </w:rPr>
+              <w:pStyle w:val="ListParagraph"/>
+              <w:ind w:left="360"/>
             </w:pPr>
           </w:p>
           <w:p>
@@ -693,10 +691,7 @@
               </w:numPr>
             </w:pPr>
             <w:r>
-              <w:t xml:space="preserve">Worked on design and implementation of large e-commerce websites, prototypes, interfaces including </w:t>
-            </w:r>
-            <w:r>
-              <w:t>RWD.</w:t>
+              <w:t>Executed and contributed to product development projects, with an emphasis on front end features, browser manipulation, and cross-browser compatibility.</w:t>
             </w:r>
           </w:p>
           <w:p>
@@ -711,8 +706,145 @@
               <w:rPr>
                 <w:noProof/>
               </w:rPr>
-              <w:t>Implemented standalone widgets for different retailers to use in their websites using RactiveJS, jQuery and AJAX.</w:t>
-            </w:r>
+              <w:t xml:space="preserve">Created interface designs for </w:t>
+            </w:r>
+            <w:r>
+              <w:rPr>
+                <w:noProof/>
+              </w:rPr>
+              <w:t>Dashboards, Reports</w:t>
+            </w:r>
+            <w:r>
+              <w:rPr>
+                <w:noProof/>
+              </w:rPr>
+              <w:t>.</w:t>
+            </w:r>
+          </w:p>
+        </w:tc>
+      </w:tr>
+      <w:tr>
+        <w:trPr>
+          <w:trHeight w:val="127"/>
+          <w:jc w:val="center"/>
+        </w:trPr>
+        <w:tc>
+          <w:tcPr>
+            <w:tcW w:w="2430" w:type="dxa"/>
+            <w:vMerge/>
+            <w:tcBorders>
+              <w:left w:val="nil"/>
+              <w:bottom w:val="nil"/>
+              <w:right w:val="nil"/>
+            </w:tcBorders>
+            <w:shd w:val="clear" w:color="auto" w:fill="auto"/>
+            <w:vAlign w:val="center"/>
+          </w:tcPr>
+          <w:p>
+            <w:pPr>
+              <w:pStyle w:val="Heading2"/>
+            </w:pPr>
+          </w:p>
+        </w:tc>
+        <w:tc>
+          <w:tcPr>
+            <w:tcW w:w="269" w:type="dxa"/>
+            <w:tcBorders>
+              <w:top w:val="nil"/>
+              <w:left w:val="nil"/>
+              <w:bottom w:val="nil"/>
+              <w:right w:val="nil"/>
+            </w:tcBorders>
+            <w:shd w:val="clear" w:color="auto" w:fill="auto"/>
+          </w:tcPr>
+          <w:p>
+            <w:pPr>
+              <w:spacing w:after="0"/>
+            </w:pPr>
+          </w:p>
+        </w:tc>
+        <w:tc>
+          <w:tcPr>
+            <w:tcW w:w="2589" w:type="dxa"/>
+            <w:gridSpan w:val="2"/>
+            <w:tcBorders>
+              <w:top w:val="nil"/>
+              <w:left w:val="nil"/>
+              <w:bottom w:val="nil"/>
+              <w:right w:val="nil"/>
+            </w:tcBorders>
+            <w:shd w:val="clear" w:color="auto" w:fill="auto"/>
+            <w:vAlign w:val="center"/>
+          </w:tcPr>
+          <w:p>
+            <w:pPr>
+              <w:spacing w:after="0"/>
+              <w:rPr>
+                <w:b/>
+                <w:bCs/>
+                <w:sz w:val="24"/>
+                <w:szCs w:val="24"/>
+              </w:rPr>
+            </w:pPr>
+            <w:r>
+              <w:rPr>
+                <w:b/>
+                <w:bCs/>
+                <w:sz w:val="24"/>
+                <w:szCs w:val="24"/>
+              </w:rPr>
+              <w:t>Wipro Technologies</w:t>
+            </w:r>
+          </w:p>
+          <w:p>
+            <w:pPr>
+              <w:spacing w:after="0"/>
+              <w:rPr>
+                <w:b/>
+                <w:bCs/>
+              </w:rPr>
+            </w:pPr>
+            <w:r>
+              <w:rPr>
+                <w:b/>
+                <w:bCs/>
+              </w:rPr>
+              <w:t>Project Engineer</w:t>
+            </w:r>
+          </w:p>
+          <w:p>
+            <w:pPr>
+              <w:spacing w:after="0"/>
+              <w:rPr>
+                <w:b/>
+                <w:bCs/>
+                <w:sz w:val="24"/>
+                <w:szCs w:val="24"/>
+              </w:rPr>
+            </w:pPr>
+            <w:r>
+              <w:t>July 2014 – May 2017</w:t>
+            </w:r>
+          </w:p>
+        </w:tc>
+        <w:tc>
+          <w:tcPr>
+            <w:tcW w:w="5990" w:type="dxa"/>
+            <w:gridSpan w:val="4"/>
+            <w:tcBorders>
+              <w:top w:val="nil"/>
+              <w:left w:val="nil"/>
+              <w:bottom w:val="nil"/>
+              <w:right w:val="nil"/>
+            </w:tcBorders>
+            <w:shd w:val="clear" w:color="auto" w:fill="auto"/>
+          </w:tcPr>
+          <w:p>
+            <w:pPr>
+              <w:rPr>
+                <w:rFonts w:eastAsiaTheme="minorHAnsi" w:cstheme="minorBidi"/>
+              </w:rPr>
+            </w:pPr>
           </w:p>
           <w:p>
             <w:pPr>
@@ -723,13 +855,7 @@
               </w:numPr>
             </w:pPr>
             <w:r>
-              <w:t>Deployed Web application in a Cloud Pa</w:t>
-            </w:r>
-            <w:r>
-              <w:t>aS platform - OneOps</w:t>
-            </w:r>
-            <w:r>
-              <w:t xml:space="preserve"> </w:t>
+              <w:t>Worked on design and implementation of large e-commerce websites, prototypes, interfaces including RWD.</w:t>
             </w:r>
           </w:p>
           <w:p>
@@ -741,6 +867,49 @@
               </w:numPr>
             </w:pPr>
             <w:r>
+              <w:rPr>
+                <w:noProof/>
+              </w:rPr>
+              <w:t>Implemented standalone widgets for different retailers to use in their web</w:t>
+            </w:r>
+            <w:bookmarkStart w:id="0" w:name="_GoBack"/>
+            <w:bookmarkEnd w:id="0"/>
+            <w:r>
+              <w:rPr>
+                <w:noProof/>
+              </w:rPr>
+              <w:t>sites using RactiveJS, jQuery and AJAX.</w:t>
+            </w:r>
+          </w:p>
+          <w:p>
+            <w:pPr>
+              <w:pStyle w:val="ListParagraph"/>
+              <w:numPr>
+                <w:ilvl w:val="0"/>
+                <w:numId w:val="5"/>
+              </w:numPr>
+            </w:pPr>
+            <w:r>
+              <w:t xml:space="preserve">Deployed Web application in a Cloud PaaS platform - </w:t>
+            </w:r>
+            <w:proofErr w:type="spellStart"/>
+            <w:r>
+              <w:t>OneOps</w:t>
+            </w:r>
+            <w:proofErr w:type="spellEnd"/>
+            <w:r>
+              <w:t xml:space="preserve"> </w:t>
+            </w:r>
+          </w:p>
+          <w:p>
+            <w:pPr>
+              <w:pStyle w:val="ListParagraph"/>
+              <w:numPr>
+                <w:ilvl w:val="0"/>
+                <w:numId w:val="5"/>
+              </w:numPr>
+            </w:pPr>
+            <w:r>
               <w:t>Implemented front end of the resource management application for internal project use.</w:t>
             </w:r>
           </w:p>
@@ -775,7 +944,7 @@
             <w:tcBorders>
               <w:top w:val="nil"/>
               <w:left w:val="nil"/>
-              <w:bottom w:val="single" w:sz="4" w:space="0" w:color="808080"/>
+              <w:bottom w:val="single" w:sz="4" w:space="0" w:color="808080" w:themeColor="text1" w:themeTint="7F"/>
               <w:right w:val="nil"/>
             </w:tcBorders>
             <w:shd w:val="clear" w:color="auto" w:fill="auto"/>
@@ -833,7 +1002,7 @@
             <w:tcW w:w="3419" w:type="dxa"/>
             <w:gridSpan w:val="3"/>
             <w:tcBorders>
-              <w:top w:val="single" w:sz="4" w:space="0" w:color="808080"/>
+              <w:top w:val="single" w:sz="4" w:space="0" w:color="808080" w:themeColor="text1" w:themeTint="7F"/>
               <w:left w:val="nil"/>
               <w:bottom w:val="nil"/>
               <w:right w:val="nil"/>
@@ -924,42 +1093,21 @@
               <w:spacing w:after="0"/>
             </w:pPr>
             <w:r>
-              <w:t>HTML, CSS, JavaScript, AngularJS, ReactJS, Redux,</w:t>
-            </w:r>
-            <w:r>
-              <w:t xml:space="preserve"> Knockout JS, PHP, Oracle JET,</w:t>
-            </w:r>
-            <w:r>
-              <w:t xml:space="preserve"> GruntJS, Node </w:t>
-            </w:r>
-            <w:r>
-              <w:t>JS,</w:t>
-            </w:r>
-            <w:r>
-              <w:t xml:space="preserve"> MySQL Database, </w:t>
-            </w:r>
-            <w:r>
-              <w:t>Data</w:t>
-            </w:r>
-            <w:r>
-              <w:t xml:space="preserve"> Structures</w:t>
-            </w:r>
-            <w:r>
-              <w:t xml:space="preserve">, </w:t>
-            </w:r>
-            <w:r>
-              <w:t>Git</w:t>
-            </w:r>
-            <w:r>
-              <w:t>Lab, Hudso</w:t>
-            </w:r>
-            <w:bookmarkStart w:id="0" w:name="_GoBack"/>
-            <w:bookmarkEnd w:id="0"/>
-            <w:r>
-              <w:t>n CI</w:t>
-            </w:r>
-            <w:r>
-              <w:t>, Linux</w:t>
+              <w:t xml:space="preserve">HTML, CSS, JavaScript, ReactJS, Redux, </w:t>
+            </w:r>
+            <w:r>
+              <w:t xml:space="preserve">Webpack, NodeJS </w:t>
+            </w:r>
+            <w:r>
+              <w:t xml:space="preserve">Knockout JS, PHP, Oracle JET, </w:t>
+            </w:r>
+            <w:proofErr w:type="spellStart"/>
+            <w:r>
+              <w:t>GruntJS</w:t>
+            </w:r>
+            <w:proofErr w:type="spellEnd"/>
+            <w:r>
+              <w:t>, MySQL Database, Data Structures, GitLab, Hudson CI, Linux</w:t>
             </w:r>
           </w:p>
         </w:tc>
@@ -993,7 +1141,7 @@
             <w:tcBorders>
               <w:top w:val="nil"/>
               <w:left w:val="nil"/>
-              <w:bottom w:val="single" w:sz="4" w:space="0" w:color="808080"/>
+              <w:bottom w:val="single" w:sz="4" w:space="0" w:color="808080" w:themeColor="text1" w:themeTint="7F"/>
               <w:right w:val="nil"/>
             </w:tcBorders>
             <w:shd w:val="clear" w:color="auto" w:fill="auto"/>
@@ -1051,7 +1199,7 @@
             <w:tcW w:w="3419" w:type="dxa"/>
             <w:gridSpan w:val="3"/>
             <w:tcBorders>
-              <w:top w:val="single" w:sz="4" w:space="0" w:color="808080"/>
+              <w:top w:val="single" w:sz="4" w:space="0" w:color="808080" w:themeColor="text1" w:themeTint="7F"/>
               <w:left w:val="nil"/>
               <w:bottom w:val="nil"/>
               <w:right w:val="nil"/>
@@ -1142,11 +1290,13 @@
               <w:spacing w:after="0"/>
               <w:rPr>
                 <w:b/>
+                <w:bCs/>
               </w:rPr>
             </w:pPr>
             <w:r>
               <w:rPr>
                 <w:b/>
+                <w:bCs/>
               </w:rPr>
               <w:t>Govt. RIT, Kottayam</w:t>
             </w:r>
@@ -1177,7 +1327,17 @@
               <w:spacing w:after="0"/>
             </w:pPr>
             <w:r>
-              <w:t>Bachelor of Technology (B.Tech) in Computer Science &amp; Engineering</w:t>
+              <w:t>Bachelor of Technology (</w:t>
+            </w:r>
+            <w:proofErr w:type="spellStart"/>
+            <w:proofErr w:type="gramStart"/>
+            <w:r>
+              <w:t>B.Tech</w:t>
+            </w:r>
+            <w:proofErr w:type="spellEnd"/>
+            <w:proofErr w:type="gramEnd"/>
+            <w:r>
+              <w:t>) in Computer Science &amp; Engineering</w:t>
             </w:r>
           </w:p>
           <w:p>
@@ -1228,7 +1388,7 @@
             <w:tcBorders>
               <w:top w:val="nil"/>
               <w:left w:val="nil"/>
-              <w:bottom w:val="single" w:sz="4" w:space="0" w:color="7F7F7F"/>
+              <w:bottom w:val="single" w:sz="4" w:space="0" w:color="7F7F7F" w:themeColor="background1" w:themeShade="7F"/>
               <w:right w:val="nil"/>
             </w:tcBorders>
             <w:shd w:val="clear" w:color="auto" w:fill="auto"/>
@@ -1289,7 +1449,7 @@
             <w:tcW w:w="3419" w:type="dxa"/>
             <w:gridSpan w:val="3"/>
             <w:tcBorders>
-              <w:top w:val="single" w:sz="4" w:space="0" w:color="7F7F7F"/>
+              <w:top w:val="single" w:sz="4" w:space="0" w:color="7F7F7F" w:themeColor="background1" w:themeShade="7F"/>
               <w:left w:val="nil"/>
               <w:bottom w:val="nil"/>
               <w:right w:val="nil"/>
@@ -1341,10 +1501,7 @@
               <w:pStyle w:val="Heading2"/>
             </w:pPr>
             <w:r>
-              <w:t xml:space="preserve">My </w:t>
-            </w:r>
-            <w:r>
-              <w:t>Projects</w:t>
+              <w:t>My Projects</w:t>
             </w:r>
           </w:p>
         </w:tc>
@@ -1386,13 +1543,15 @@
               <w:jc w:val="left"/>
               <w:rPr>
                 <w:b/>
+                <w:bCs/>
               </w:rPr>
             </w:pPr>
             <w:r>
               <w:rPr>
                 <w:b/>
-              </w:rPr>
-              <w:t>DBCRYPT</w:t>
+                <w:bCs/>
+              </w:rPr>
+              <w:t>Weather App</w:t>
             </w:r>
           </w:p>
         </w:tc>
@@ -1413,112 +1572,18 @@
               <w:spacing w:after="0"/>
             </w:pPr>
             <w:r>
-              <w:t>This system incorporates encryption and decryption capabilities into existing database by adding a middleware between user application and the DB server.</w:t>
-            </w:r>
-          </w:p>
-        </w:tc>
-      </w:tr>
-      <w:tr>
-        <w:trPr>
-          <w:trHeight w:val="51"/>
-          <w:jc w:val="center"/>
-        </w:trPr>
-        <w:tc>
-          <w:tcPr>
-            <w:tcW w:w="2430" w:type="dxa"/>
-            <w:tcBorders>
-              <w:top w:val="nil"/>
-              <w:left w:val="nil"/>
-              <w:bottom w:val="nil"/>
-              <w:right w:val="nil"/>
-            </w:tcBorders>
-            <w:shd w:val="clear" w:color="auto" w:fill="auto"/>
-          </w:tcPr>
-          <w:p>
-            <w:pPr>
-              <w:spacing w:after="0"/>
-              <w:rPr>
-                <w:b/>
-              </w:rPr>
-            </w:pPr>
-          </w:p>
-        </w:tc>
-        <w:tc>
-          <w:tcPr>
-            <w:tcW w:w="269" w:type="dxa"/>
-            <w:tcBorders>
-              <w:top w:val="nil"/>
-              <w:left w:val="nil"/>
-              <w:bottom w:val="nil"/>
-              <w:right w:val="nil"/>
-            </w:tcBorders>
-            <w:shd w:val="clear" w:color="auto" w:fill="auto"/>
-          </w:tcPr>
-          <w:p>
-            <w:pPr>
-              <w:spacing w:after="0"/>
-              <w:rPr>
-                <w:b/>
-              </w:rPr>
-            </w:pPr>
-          </w:p>
-        </w:tc>
-        <w:tc>
-          <w:tcPr>
-            <w:tcW w:w="1531" w:type="dxa"/>
-            <w:tcBorders>
-              <w:top w:val="nil"/>
-              <w:left w:val="nil"/>
-              <w:bottom w:val="nil"/>
-              <w:right w:val="nil"/>
-            </w:tcBorders>
-            <w:shd w:val="clear" w:color="auto" w:fill="auto"/>
-            <w:vAlign w:val="center"/>
-          </w:tcPr>
-          <w:p>
-            <w:pPr>
-              <w:spacing w:after="0"/>
-              <w:jc w:val="left"/>
-              <w:rPr>
-                <w:b/>
-              </w:rPr>
-            </w:pPr>
-          </w:p>
-        </w:tc>
-        <w:tc>
-          <w:tcPr>
-            <w:tcW w:w="3419" w:type="dxa"/>
-            <w:gridSpan w:val="3"/>
-            <w:tcBorders>
-              <w:top w:val="nil"/>
-              <w:left w:val="nil"/>
-              <w:bottom w:val="nil"/>
-              <w:right w:val="nil"/>
-            </w:tcBorders>
-            <w:shd w:val="clear" w:color="auto" w:fill="auto"/>
-          </w:tcPr>
-          <w:p>
-            <w:pPr>
-              <w:spacing w:after="0"/>
-            </w:pPr>
-          </w:p>
-        </w:tc>
-        <w:tc>
-          <w:tcPr>
-            <w:tcW w:w="3629" w:type="dxa"/>
-            <w:gridSpan w:val="2"/>
-            <w:tcBorders>
-              <w:top w:val="nil"/>
-              <w:left w:val="nil"/>
-              <w:bottom w:val="nil"/>
-              <w:right w:val="nil"/>
-            </w:tcBorders>
-            <w:shd w:val="clear" w:color="auto" w:fill="auto"/>
-          </w:tcPr>
-          <w:p>
-            <w:pPr>
-              <w:spacing w:after="0"/>
-            </w:pPr>
+              <w:t>Weather forecasting app using AngularJS. (</w:t>
+            </w:r>
+            <w:r>
+              <w:rPr>
+                <w:i/>
+                <w:iCs/>
+              </w:rPr>
+              <w:t>https://git.io/fpGLQ</w:t>
+            </w:r>
+            <w:r>
+              <w:t>)</w:t>
+            </w:r>
           </w:p>
         </w:tc>
       </w:tr>
@@ -1586,101 +1651,6 @@
                 <w:b/>
               </w:rPr>
             </w:pPr>
-            <w:r>
-              <w:rPr>
-                <w:b/>
-              </w:rPr>
-              <w:t>CBTECGEN</w:t>
-            </w:r>
-          </w:p>
-        </w:tc>
-        <w:tc>
-          <w:tcPr>
-            <w:tcW w:w="7048" w:type="dxa"/>
-            <w:gridSpan w:val="5"/>
-            <w:tcBorders>
-              <w:top w:val="nil"/>
-              <w:left w:val="nil"/>
-              <w:bottom w:val="nil"/>
-              <w:right w:val="nil"/>
-            </w:tcBorders>
-            <w:shd w:val="clear" w:color="auto" w:fill="auto"/>
-          </w:tcPr>
-          <w:p>
-            <w:pPr>
-              <w:spacing w:after="0"/>
-            </w:pPr>
-            <w:r>
-              <w:t>Compiler Based Test Case Generation System [IEEE]</w:t>
-            </w:r>
-          </w:p>
-        </w:tc>
-      </w:tr>
-      <w:tr>
-        <w:trPr>
-          <w:trHeight w:val="144"/>
-          <w:jc w:val="center"/>
-        </w:trPr>
-        <w:tc>
-          <w:tcPr>
-            <w:tcW w:w="2430" w:type="dxa"/>
-            <w:tcBorders>
-              <w:top w:val="nil"/>
-              <w:left w:val="nil"/>
-              <w:bottom w:val="nil"/>
-              <w:right w:val="nil"/>
-            </w:tcBorders>
-            <w:shd w:val="clear" w:color="auto" w:fill="auto"/>
-          </w:tcPr>
-          <w:p>
-            <w:pPr>
-              <w:spacing w:after="0"/>
-              <w:rPr>
-                <w:b/>
-              </w:rPr>
-            </w:pPr>
-          </w:p>
-        </w:tc>
-        <w:tc>
-          <w:tcPr>
-            <w:tcW w:w="269" w:type="dxa"/>
-            <w:tcBorders>
-              <w:top w:val="nil"/>
-              <w:left w:val="nil"/>
-              <w:bottom w:val="nil"/>
-              <w:right w:val="nil"/>
-            </w:tcBorders>
-            <w:shd w:val="clear" w:color="auto" w:fill="auto"/>
-          </w:tcPr>
-          <w:p>
-            <w:pPr>
-              <w:spacing w:after="0"/>
-              <w:rPr>
-                <w:b/>
-              </w:rPr>
-            </w:pPr>
-          </w:p>
-        </w:tc>
-        <w:tc>
-          <w:tcPr>
-            <w:tcW w:w="1531" w:type="dxa"/>
-            <w:tcBorders>
-              <w:top w:val="nil"/>
-              <w:left w:val="nil"/>
-              <w:bottom w:val="nil"/>
-              <w:right w:val="nil"/>
-            </w:tcBorders>
-            <w:shd w:val="clear" w:color="auto" w:fill="auto"/>
-            <w:vAlign w:val="center"/>
-          </w:tcPr>
-          <w:p>
-            <w:pPr>
-              <w:spacing w:after="0"/>
-              <w:jc w:val="left"/>
-              <w:rPr>
-                <w:b/>
-              </w:rPr>
-            </w:pPr>
           </w:p>
         </w:tc>
         <w:tc>
@@ -1698,6 +1668,7 @@
           <w:p>
             <w:pPr>
               <w:spacing w:after="0"/>
+              <w:jc w:val="left"/>
             </w:pPr>
           </w:p>
         </w:tc>
@@ -1716,6 +1687,7 @@
           <w:p>
             <w:pPr>
               <w:spacing w:after="0"/>
+              <w:jc w:val="left"/>
             </w:pPr>
           </w:p>
         </w:tc>
@@ -1779,16 +1751,26 @@
           <w:p>
             <w:pPr>
               <w:spacing w:after="0"/>
-              <w:jc w:val="left"/>
               <w:rPr>
                 <w:b/>
-              </w:rPr>
-            </w:pPr>
+                <w:bCs/>
+              </w:rPr>
+            </w:pPr>
+            <w:proofErr w:type="spellStart"/>
             <w:r>
               <w:rPr>
                 <w:b/>
-              </w:rPr>
-              <w:t>Weather App</w:t>
+                <w:bCs/>
+              </w:rPr>
+              <w:t>img</w:t>
+            </w:r>
+            <w:proofErr w:type="spellEnd"/>
+            <w:r>
+              <w:rPr>
+                <w:b/>
+                <w:bCs/>
+              </w:rPr>
+              <w:t>-alter</w:t>
             </w:r>
           </w:p>
         </w:tc>
@@ -1807,223 +1789,12 @@
           <w:p>
             <w:pPr>
               <w:spacing w:after="0"/>
-              <w:jc w:val="left"/>
-            </w:pPr>
-            <w:r>
-              <w:t>Created a weather forecasting application using AngularJS. It consumes data provided by the famous Open Weather Map API. (</w:t>
-            </w:r>
-            <w:r>
-              <w:rPr>
-                <w:i/>
-              </w:rPr>
-              <w:t>https://github.com/sarathsnair/open-weather-app</w:t>
-            </w:r>
-            <w:r>
-              <w:t>)</w:t>
-            </w:r>
-          </w:p>
-        </w:tc>
-      </w:tr>
-      <w:tr>
-        <w:trPr>
-          <w:jc w:val="center"/>
-        </w:trPr>
-        <w:tc>
-          <w:tcPr>
-            <w:tcW w:w="2430" w:type="dxa"/>
-            <w:tcBorders>
-              <w:top w:val="nil"/>
-              <w:left w:val="nil"/>
-              <w:bottom w:val="nil"/>
-              <w:right w:val="nil"/>
-            </w:tcBorders>
-            <w:shd w:val="clear" w:color="auto" w:fill="auto"/>
-          </w:tcPr>
-          <w:p>
-            <w:pPr>
-              <w:spacing w:after="0"/>
-              <w:rPr>
-                <w:b/>
-              </w:rPr>
-            </w:pPr>
-          </w:p>
-        </w:tc>
-        <w:tc>
-          <w:tcPr>
-            <w:tcW w:w="269" w:type="dxa"/>
-            <w:tcBorders>
-              <w:top w:val="nil"/>
-              <w:left w:val="nil"/>
-              <w:bottom w:val="nil"/>
-              <w:right w:val="nil"/>
-            </w:tcBorders>
-            <w:shd w:val="clear" w:color="auto" w:fill="auto"/>
-          </w:tcPr>
-          <w:p>
-            <w:pPr>
-              <w:spacing w:after="0"/>
-              <w:rPr>
-                <w:b/>
-              </w:rPr>
-            </w:pPr>
-          </w:p>
-        </w:tc>
-        <w:tc>
-          <w:tcPr>
-            <w:tcW w:w="1531" w:type="dxa"/>
-            <w:tcBorders>
-              <w:top w:val="nil"/>
-              <w:left w:val="nil"/>
-              <w:bottom w:val="nil"/>
-              <w:right w:val="nil"/>
-            </w:tcBorders>
-            <w:shd w:val="clear" w:color="auto" w:fill="auto"/>
-            <w:vAlign w:val="center"/>
-          </w:tcPr>
-          <w:p>
-            <w:pPr>
-              <w:spacing w:after="0"/>
-              <w:jc w:val="left"/>
-              <w:rPr>
-                <w:b/>
-              </w:rPr>
-            </w:pPr>
-          </w:p>
-        </w:tc>
-        <w:tc>
-          <w:tcPr>
-            <w:tcW w:w="3419" w:type="dxa"/>
-            <w:gridSpan w:val="3"/>
-            <w:tcBorders>
-              <w:top w:val="nil"/>
-              <w:left w:val="nil"/>
-              <w:bottom w:val="nil"/>
-              <w:right w:val="nil"/>
-            </w:tcBorders>
-            <w:shd w:val="clear" w:color="auto" w:fill="auto"/>
-          </w:tcPr>
-          <w:p>
-            <w:pPr>
-              <w:spacing w:after="0"/>
-              <w:jc w:val="left"/>
-            </w:pPr>
-          </w:p>
-        </w:tc>
-        <w:tc>
-          <w:tcPr>
-            <w:tcW w:w="3629" w:type="dxa"/>
-            <w:gridSpan w:val="2"/>
-            <w:tcBorders>
-              <w:top w:val="nil"/>
-              <w:left w:val="nil"/>
-              <w:bottom w:val="nil"/>
-              <w:right w:val="nil"/>
-            </w:tcBorders>
-            <w:shd w:val="clear" w:color="auto" w:fill="auto"/>
-          </w:tcPr>
-          <w:p>
-            <w:pPr>
-              <w:spacing w:after="0"/>
-              <w:jc w:val="left"/>
-            </w:pPr>
-          </w:p>
-        </w:tc>
-      </w:tr>
-      <w:tr>
-        <w:trPr>
-          <w:jc w:val="center"/>
-        </w:trPr>
-        <w:tc>
-          <w:tcPr>
-            <w:tcW w:w="2430" w:type="dxa"/>
-            <w:tcBorders>
-              <w:top w:val="nil"/>
-              <w:left w:val="nil"/>
-              <w:bottom w:val="nil"/>
-              <w:right w:val="nil"/>
-            </w:tcBorders>
-            <w:shd w:val="clear" w:color="auto" w:fill="auto"/>
-          </w:tcPr>
-          <w:p>
-            <w:pPr>
-              <w:spacing w:after="0"/>
-              <w:rPr>
-                <w:b/>
-              </w:rPr>
-            </w:pPr>
-          </w:p>
-        </w:tc>
-        <w:tc>
-          <w:tcPr>
-            <w:tcW w:w="269" w:type="dxa"/>
-            <w:tcBorders>
-              <w:top w:val="nil"/>
-              <w:left w:val="nil"/>
-              <w:bottom w:val="nil"/>
-              <w:right w:val="nil"/>
-            </w:tcBorders>
-            <w:shd w:val="clear" w:color="auto" w:fill="auto"/>
-          </w:tcPr>
-          <w:p>
-            <w:pPr>
-              <w:spacing w:after="0"/>
-              <w:rPr>
-                <w:b/>
-              </w:rPr>
-            </w:pPr>
-          </w:p>
-        </w:tc>
-        <w:tc>
-          <w:tcPr>
-            <w:tcW w:w="1531" w:type="dxa"/>
-            <w:tcBorders>
-              <w:top w:val="nil"/>
-              <w:left w:val="nil"/>
-              <w:bottom w:val="nil"/>
-              <w:right w:val="nil"/>
-            </w:tcBorders>
-            <w:shd w:val="clear" w:color="auto" w:fill="auto"/>
-            <w:vAlign w:val="center"/>
-          </w:tcPr>
-          <w:p>
-            <w:pPr>
-              <w:spacing w:after="0"/>
-              <w:rPr>
-                <w:b/>
-              </w:rPr>
-            </w:pPr>
-            <w:r>
-              <w:rPr>
-                <w:b/>
-              </w:rPr>
-              <w:t>img-alter</w:t>
-            </w:r>
-          </w:p>
-        </w:tc>
-        <w:tc>
-          <w:tcPr>
-            <w:tcW w:w="7048" w:type="dxa"/>
-            <w:gridSpan w:val="5"/>
-            <w:tcBorders>
-              <w:top w:val="nil"/>
-              <w:left w:val="nil"/>
-              <w:bottom w:val="nil"/>
-              <w:right w:val="nil"/>
-            </w:tcBorders>
-            <w:shd w:val="clear" w:color="auto" w:fill="auto"/>
-          </w:tcPr>
-          <w:p>
-            <w:pPr>
-              <w:spacing w:after="0"/>
             </w:pPr>
             <w:r>
               <w:t>Caption images using Microsoft vision cognitive services and fills 'alt' text attributes of images with its caption (</w:t>
             </w:r>
             <w:r>
-              <w:rPr>
-                <w:i/>
-              </w:rPr>
-              <w:t>https://github.com/sarathsnair/img-alter</w:t>
+              <w:t>https://git.io/fpGLA</w:t>
             </w:r>
             <w:r>
               <w:t>)</w:t>
@@ -2125,7 +1896,7 @@
             <w:tcW w:w="3419" w:type="dxa"/>
             <w:gridSpan w:val="3"/>
             <w:tcBorders>
-              <w:top w:val="single" w:sz="4" w:space="0" w:color="7F7F7F"/>
+              <w:top w:val="single" w:sz="4" w:space="0" w:color="7F7F7F" w:themeColor="background1" w:themeShade="7F"/>
               <w:left w:val="nil"/>
               <w:bottom w:val="nil"/>
               <w:right w:val="nil"/>
@@ -2225,6 +1996,7 @@
             <w:r>
               <w:rPr>
                 <w:b/>
+                <w:bCs/>
               </w:rPr>
               <w:t xml:space="preserve">Walmart Excellence Awards, </w:t>
             </w:r>
@@ -2245,8 +2017,25 @@
             <w:r>
               <w:rPr>
                 <w:b/>
-              </w:rPr>
-              <w:t>Best New Joinee Award</w:t>
+                <w:bCs/>
+              </w:rPr>
+              <w:t xml:space="preserve">Best New </w:t>
+            </w:r>
+            <w:proofErr w:type="spellStart"/>
+            <w:r>
+              <w:rPr>
+                <w:b/>
+                <w:bCs/>
+              </w:rPr>
+              <w:t>Joinee</w:t>
+            </w:r>
+            <w:proofErr w:type="spellEnd"/>
+            <w:r>
+              <w:rPr>
+                <w:b/>
+                <w:bCs/>
+              </w:rPr>
+              <w:t xml:space="preserve"> Award</w:t>
             </w:r>
             <w:r>
               <w:t>, Wipro Technologies</w:t>
@@ -2265,6 +2054,7 @@
             <w:r>
               <w:rPr>
                 <w:b/>
+                <w:bCs/>
               </w:rPr>
               <w:t>First place in Talent Transformation</w:t>
             </w:r>
@@ -2366,7 +2156,7 @@
             <w:tcW w:w="3419" w:type="dxa"/>
             <w:gridSpan w:val="3"/>
             <w:tcBorders>
-              <w:top w:val="single" w:sz="4" w:space="0" w:color="7F7F7F"/>
+              <w:top w:val="single" w:sz="4" w:space="0" w:color="7F7F7F" w:themeColor="background1" w:themeShade="7F"/>
               <w:left w:val="nil"/>
               <w:bottom w:val="nil"/>
               <w:right w:val="nil"/>
@@ -2473,6 +2263,7 @@
               <w:spacing w:after="0"/>
               <w:rPr>
                 <w:i/>
+                <w:iCs/>
               </w:rPr>
             </w:pPr>
             <w:r>
@@ -2485,6 +2276,7 @@
             <w:r>
               <w:rPr>
                 <w:i/>
+                <w:iCs/>
               </w:rPr>
               <w:t>SkillSpeed.com</w:t>
             </w:r>
@@ -2503,6 +2295,7 @@
             <w:r>
               <w:rPr>
                 <w:i/>
+                <w:iCs/>
               </w:rPr>
               <w:t>HCL Technologies, Chennai</w:t>
             </w:r>
@@ -2542,7 +2335,7 @@
             <w:tcBorders>
               <w:top w:val="nil"/>
               <w:left w:val="nil"/>
-              <w:bottom w:val="single" w:sz="2" w:space="0" w:color="7F7F7F"/>
+              <w:bottom w:val="single" w:sz="2" w:space="0" w:color="7F7F7F" w:themeColor="background1" w:themeShade="7F"/>
               <w:right w:val="nil"/>
             </w:tcBorders>
             <w:shd w:val="clear" w:color="auto" w:fill="auto"/>
@@ -2593,7 +2386,7 @@
 </file>
 
 <file path=word/numbering.xml><?xml version="1.0" encoding="utf-8"?>
-<w:numbering xmlns:wpc="http://schemas.microsoft.com/office/word/2010/wordprocessingCanvas" xmlns:cx="http://schemas.microsoft.com/office/drawing/2014/chartex" xmlns:cx1="http://schemas.microsoft.com/office/drawing/2015/9/8/chartex" xmlns:cx2="http://schemas.microsoft.com/office/drawing/2015/10/21/chartex" xmlns:cx3="http://schemas.microsoft.com/office/drawing/2016/5/9/chartex" xmlns:cx4="http://schemas.microsoft.com/office/drawing/2016/5/10/chartex" xmlns:cx5="http://schemas.microsoft.com/office/drawing/2016/5/11/chartex" xmlns:cx6="http://schemas.microsoft.com/office/drawing/2016/5/12/chartex" xmlns:cx7="http://schemas.microsoft.com/office/drawing/2016/5/13/chartex" xmlns:cx8="http://schemas.microsoft.com/office/drawing/2016/5/14/chartex" xmlns:mc="http://schemas.openxmlformats.org/markup-compatibility/2006" xmlns:aink="http://schemas.microsoft.com/office/drawing/2016/ink" xmlns:o="urn:schemas-microsoft-com:office:office" xmlns:r="http://schemas.openxmlformats.org/officeDocument/2006/relationships" xmlns:m="http://schemas.openxmlformats.org/officeDocument/2006/math" xmlns:v="urn:schemas-microsoft-com:vml" xmlns:wp14="http://schemas.microsoft.com/office/word/2010/wordprocessingDrawing" xmlns:wp="http://schemas.openxmlformats.org/drawingml/2006/wordprocessingDrawing" xmlns:w10="urn:schemas-microsoft-com:office:word" xmlns:w="http://schemas.openxmlformats.org/wordprocessingml/2006/main" xmlns:w14="http://schemas.microsoft.com/office/word/2010/wordml" xmlns:w15="http://schemas.microsoft.com/office/word/2012/wordml" xmlns:w16se="http://schemas.microsoft.com/office/word/2015/wordml/symex" xmlns:wpg="http://schemas.microsoft.com/office/word/2010/wordprocessingGroup" xmlns:wpi="http://schemas.microsoft.com/office/word/2010/wordprocessingInk" xmlns:wne="http://schemas.microsoft.com/office/word/2006/wordml" xmlns:wps="http://schemas.microsoft.com/office/word/2010/wordprocessingShape" mc:Ignorable="w14 w15 w16se wp14">
+<w:numbering xmlns:wpc="http://schemas.microsoft.com/office/word/2010/wordprocessingCanvas" xmlns:cx="http://schemas.microsoft.com/office/drawing/2014/chartex" xmlns:cx1="http://schemas.microsoft.com/office/drawing/2015/9/8/chartex" xmlns:cx2="http://schemas.microsoft.com/office/drawing/2015/10/21/chartex" xmlns:cx3="http://schemas.microsoft.com/office/drawing/2016/5/9/chartex" xmlns:cx4="http://schemas.microsoft.com/office/drawing/2016/5/10/chartex" xmlns:cx5="http://schemas.microsoft.com/office/drawing/2016/5/11/chartex" xmlns:cx6="http://schemas.microsoft.com/office/drawing/2016/5/12/chartex" xmlns:cx7="http://schemas.microsoft.com/office/drawing/2016/5/13/chartex" xmlns:cx8="http://schemas.microsoft.com/office/drawing/2016/5/14/chartex" xmlns:mc="http://schemas.openxmlformats.org/markup-compatibility/2006" xmlns:aink="http://schemas.microsoft.com/office/drawing/2016/ink" xmlns:am3d="http://schemas.microsoft.com/office/drawing/2017/model3d" xmlns:o="urn:schemas-microsoft-com:office:office" xmlns:r="http://schemas.openxmlformats.org/officeDocument/2006/relationships" xmlns:m="http://schemas.openxmlformats.org/officeDocument/2006/math" xmlns:v="urn:schemas-microsoft-com:vml" xmlns:wp14="http://schemas.microsoft.com/office/word/2010/wordprocessingDrawing" xmlns:wp="http://schemas.openxmlformats.org/drawingml/2006/wordprocessingDrawing" xmlns:w10="urn:schemas-microsoft-com:office:word" xmlns:w="http://schemas.openxmlformats.org/wordprocessingml/2006/main" xmlns:w14="http://schemas.microsoft.com/office/word/2010/wordml" xmlns:w15="http://schemas.microsoft.com/office/word/2012/wordml" xmlns:w16cid="http://schemas.microsoft.com/office/word/2016/wordml/cid" xmlns:w16se="http://schemas.microsoft.com/office/word/2015/wordml/symex" xmlns:wpg="http://schemas.microsoft.com/office/word/2010/wordprocessingGroup" xmlns:wpi="http://schemas.microsoft.com/office/word/2010/wordprocessingInk" xmlns:wne="http://schemas.microsoft.com/office/word/2006/wordml" xmlns:wps="http://schemas.microsoft.com/office/word/2010/wordprocessingShape" mc:Ignorable="w14 w15 w16se w16cid wp14">
   <w:abstractNum w:abstractNumId="0" w15:restartNumberingAfterBreak="0">
     <w:nsid w:val="1F484E39"/>
     <w:multiLevelType w:val="hybridMultilevel"/>
@@ -3190,7 +2983,7 @@
 </file>
 
 <file path=word/styles.xml><?xml version="1.0" encoding="utf-8"?>
-<w:styles xmlns:mc="http://schemas.openxmlformats.org/markup-compatibility/2006" xmlns:r="http://schemas.openxmlformats.org/officeDocument/2006/relationships" xmlns:w="http://schemas.openxmlformats.org/wordprocessingml/2006/main" xmlns:w14="http://schemas.microsoft.com/office/word/2010/wordml" xmlns:w15="http://schemas.microsoft.com/office/word/2012/wordml" xmlns:w16se="http://schemas.microsoft.com/office/word/2015/wordml/symex" mc:Ignorable="w14 w15 w16se">
+<w:styles xmlns:mc="http://schemas.openxmlformats.org/markup-compatibility/2006" xmlns:r="http://schemas.openxmlformats.org/officeDocument/2006/relationships" xmlns:w="http://schemas.openxmlformats.org/wordprocessingml/2006/main" xmlns:w14="http://schemas.microsoft.com/office/word/2010/wordml" xmlns:w15="http://schemas.microsoft.com/office/word/2012/wordml" xmlns:w16cid="http://schemas.microsoft.com/office/word/2016/wordml/cid" xmlns:w16se="http://schemas.microsoft.com/office/word/2015/wordml/symex" mc:Ignorable="w14 w15 w16se w16cid">
   <w:docDefaults>
     <w:rPrDefault>
       <w:rPr>
@@ -3201,7 +2994,7 @@
     </w:rPrDefault>
     <w:pPrDefault/>
   </w:docDefaults>
-  <w:latentStyles w:defLockedState="0" w:defUIPriority="99" w:defSemiHidden="0" w:defUnhideWhenUsed="0" w:defQFormat="0" w:count="374">
+  <w:latentStyles w:defLockedState="0" w:defUIPriority="99" w:defSemiHidden="0" w:defUnhideWhenUsed="0" w:defQFormat="0" w:count="375">
     <w:lsdException w:name="Normal" w:uiPriority="0" w:qFormat="1"/>
     <w:lsdException w:name="heading 1" w:uiPriority="9" w:qFormat="1"/>
     <w:lsdException w:name="heading 2" w:semiHidden="1" w:uiPriority="9" w:unhideWhenUsed="1" w:qFormat="1"/>
@@ -3576,6 +3369,7 @@
     <w:lsdException w:name="Mention" w:semiHidden="1" w:unhideWhenUsed="1"/>
     <w:lsdException w:name="Smart Hyperlink" w:semiHidden="1" w:unhideWhenUsed="1"/>
     <w:lsdException w:name="Hashtag" w:semiHidden="1" w:unhideWhenUsed="1"/>
+    <w:lsdException w:name="Unresolved Mention" w:semiHidden="1" w:unhideWhenUsed="1"/>
   </w:latentStyles>
   <w:style w:type="paragraph" w:default="1" w:styleId="Normal">
     <w:name w:val="Normal"/>
@@ -4321,7 +4115,7 @@
 </file>
 
 <file path=customXml/itemProps1.xml><?xml version="1.0" encoding="utf-8"?>
-<ds:datastoreItem xmlns:ds="http://schemas.openxmlformats.org/officeDocument/2006/customXml" ds:itemID="{F07940C2-A93F-4971-95FE-E7C8D6222200}">
+<ds:datastoreItem xmlns:ds="http://schemas.openxmlformats.org/officeDocument/2006/customXml" ds:itemID="{993689B9-9D67-0F4D-A2B3-D704057A155B}">
   <ds:schemaRefs>
     <ds:schemaRef ds:uri="http://schemas.openxmlformats.org/officeDocument/2006/bibliography"/>
   </ds:schemaRefs>

</xml_diff>